<commit_message>
MathStat idz 2,3 reports
</commit_message>
<xml_diff>
--- a/2COURSE/2SEM/MathStat/tasks/task2/report.docx
+++ b/2COURSE/2SEM/MathStat/tasks/task2/report.docx
@@ -1405,6 +1405,14 @@
         </w:rPr>
         <w:t>построить оценки параметров закона распределения и плотности вероятности.</w:t>
       </w:r>
+    </w:p>
+    <w:p>
+      <w:pPr>
+        <w:rPr>
+          <w:rFonts w:eastAsia="Calibri"/>
+          <w:lang w:eastAsia="en-US"/>
+        </w:rPr>
+      </w:pPr>
     </w:p>
     <w:p>
       <w:pPr>
@@ -1711,6 +1719,15 @@
         <w:rPr>
           <w:rFonts w:eastAsia="Calibri"/>
           <w:lang w:val="en-US" w:eastAsia="en-US"/>
+        </w:rPr>
+      </w:pPr>
+    </w:p>
+    <w:p>
+      <w:pPr>
+        <w:ind w:firstLine="0"/>
+        <w:rPr>
+          <w:rFonts w:eastAsia="Calibri"/>
+          <w:lang w:eastAsia="en-US"/>
         </w:rPr>
       </w:pPr>
     </w:p>
@@ -2862,37 +2879,19 @@
         <w:rPr>
           <w:lang w:eastAsia="en-US"/>
         </w:rPr>
+        <w:t xml:space="preserve"> –</w:t>
+      </w:r>
+      <w:r>
+        <w:rPr>
+          <w:lang w:eastAsia="en-US"/>
+        </w:rPr>
         <w:t xml:space="preserve"> </w:t>
       </w:r>
       <w:r>
         <w:rPr>
           <w:lang w:eastAsia="en-US"/>
         </w:rPr>
-        <w:t>–</w:t>
-      </w:r>
-      <w:r>
-        <w:rPr>
-          <w:lang w:eastAsia="en-US"/>
-        </w:rPr>
-        <w:t xml:space="preserve"> </w:t>
-      </w:r>
-      <w:r>
-        <w:rPr>
-          <w:lang w:eastAsia="en-US"/>
-        </w:rPr>
-        <w:t xml:space="preserve">несмещенная оценка </w:t>
-      </w:r>
-      <w:r>
-        <w:rPr>
-          <w:lang w:eastAsia="en-US"/>
-        </w:rPr>
-        <w:t>дисперсии</w:t>
-      </w:r>
-      <w:r>
-        <w:rPr>
-          <w:lang w:eastAsia="en-US"/>
-        </w:rPr>
-        <w:t xml:space="preserve">. </w:t>
+        <w:t xml:space="preserve">несмещенная оценка дисперсии. </w:t>
       </w:r>
       <m:oMath>
         <m:r>
@@ -2970,6 +2969,24 @@
         </w:rPr>
         <w:t>элемент выборки.</w:t>
       </w:r>
+    </w:p>
+    <w:p>
+      <w:pPr>
+        <w:pStyle w:val="aff6"/>
+        <w:ind w:left="1069" w:firstLine="0"/>
+        <w:rPr>
+          <w:lang w:eastAsia="en-US"/>
+        </w:rPr>
+      </w:pPr>
+    </w:p>
+    <w:p>
+      <w:pPr>
+        <w:pStyle w:val="aff6"/>
+        <w:ind w:left="1069" w:firstLine="0"/>
+        <w:rPr>
+          <w:lang w:eastAsia="en-US"/>
+        </w:rPr>
+      </w:pPr>
     </w:p>
     <w:p>
       <w:pPr>
@@ -4292,6 +4309,7 @@
           <w:rFonts w:eastAsia="Calibri"/>
           <w:lang w:eastAsia="en-US"/>
         </w:rPr>
+        <w:lastRenderedPageBreak/>
         <w:tab/>
         <w:t xml:space="preserve">Для построения графиков плотности вероятности и функции распределения возьмем диапазон </w:t>
       </w:r>
@@ -4498,7 +4516,6 @@
         <w:rPr>
           <w:noProof/>
         </w:rPr>
-        <w:lastRenderedPageBreak/>
         <w:drawing>
           <wp:inline distT="0" distB="0" distL="0" distR="0" wp14:anchorId="53900DD3" wp14:editId="17671C4B">
             <wp:extent cx="6202680" cy="2649220"/>
@@ -4523,28 +4540,139 @@
     <w:p>
       <w:pPr>
         <w:ind w:firstLine="0"/>
+        <w:jc w:val="left"/>
         <w:rPr>
           <w:rFonts w:eastAsia="Calibri"/>
           <w:lang w:eastAsia="en-US"/>
         </w:rPr>
       </w:pPr>
+      <w:r>
+        <w:rPr>
+          <w:rFonts w:eastAsia="Calibri"/>
+          <w:lang w:val="en-US" w:eastAsia="en-US"/>
+        </w:rPr>
+        <w:t>Ox</w:t>
+      </w:r>
+      <w:r>
+        <w:rPr>
+          <w:rFonts w:eastAsia="Calibri"/>
+          <w:lang w:eastAsia="en-US"/>
+        </w:rPr>
+        <w:t xml:space="preserve"> – значение </w:t>
+      </w:r>
+      <w:r>
+        <w:rPr>
+          <w:rFonts w:eastAsia="Calibri"/>
+          <w:lang w:val="en-US" w:eastAsia="en-US"/>
+        </w:rPr>
+        <w:t>x</w:t>
+      </w:r>
+      <w:r>
+        <w:rPr>
+          <w:rFonts w:eastAsia="Calibri"/>
+          <w:lang w:eastAsia="en-US"/>
+        </w:rPr>
+        <w:t xml:space="preserve">; </w:t>
+      </w:r>
+      <w:r>
+        <w:rPr>
+          <w:rFonts w:eastAsia="Calibri"/>
+          <w:lang w:val="en-US" w:eastAsia="en-US"/>
+        </w:rPr>
+        <w:t>Oy</w:t>
+      </w:r>
+      <w:r>
+        <w:rPr>
+          <w:rFonts w:eastAsia="Calibri"/>
+          <w:lang w:eastAsia="en-US"/>
+        </w:rPr>
+        <w:t xml:space="preserve"> </w:t>
+      </w:r>
+      <w:r>
+        <w:rPr>
+          <w:rFonts w:eastAsia="Calibri"/>
+          <w:lang w:eastAsia="en-US"/>
+        </w:rPr>
+        <w:t>–</w:t>
+      </w:r>
+      <w:r>
+        <w:rPr>
+          <w:rFonts w:eastAsia="Calibri"/>
+          <w:lang w:eastAsia="en-US"/>
+        </w:rPr>
+        <w:t xml:space="preserve"> </w:t>
+      </w:r>
+      <w:r>
+        <w:rPr>
+          <w:rFonts w:eastAsia="Calibri"/>
+          <w:lang w:eastAsia="en-US"/>
+        </w:rPr>
+        <w:t xml:space="preserve">значение </w:t>
+      </w:r>
+      <w:r>
+        <w:rPr>
+          <w:rFonts w:eastAsia="Calibri"/>
+          <w:lang w:val="en-US" w:eastAsia="en-US"/>
+        </w:rPr>
+        <w:t>f</w:t>
+      </w:r>
+      <w:r>
+        <w:rPr>
+          <w:rFonts w:eastAsia="Calibri"/>
+          <w:lang w:eastAsia="en-US"/>
+        </w:rPr>
+        <w:t>(</w:t>
+      </w:r>
+      <w:r>
+        <w:rPr>
+          <w:rFonts w:eastAsia="Calibri"/>
+          <w:lang w:val="en-US" w:eastAsia="en-US"/>
+        </w:rPr>
+        <w:t>x</w:t>
+      </w:r>
+      <w:r>
+        <w:rPr>
+          <w:rFonts w:eastAsia="Calibri"/>
+          <w:lang w:eastAsia="en-US"/>
+        </w:rPr>
+        <w:t>)</w:t>
+      </w:r>
     </w:p>
     <w:p>
       <w:pPr>
         <w:ind w:firstLine="0"/>
-        <w:jc w:val="center"/>
         <w:rPr>
           <w:rFonts w:eastAsia="Calibri"/>
           <w:lang w:eastAsia="en-US"/>
         </w:rPr>
       </w:pPr>
-      <w:r>
+    </w:p>
+    <w:p>
+      <w:pPr>
+        <w:ind w:firstLine="0"/>
+        <w:jc w:val="center"/>
         <w:rPr>
           <w:rFonts w:eastAsia="Calibri"/>
           <w:lang w:eastAsia="en-US"/>
         </w:rPr>
+      </w:pPr>
+      <w:r>
+        <w:rPr>
+          <w:rFonts w:eastAsia="Calibri"/>
+          <w:lang w:eastAsia="en-US"/>
+        </w:rPr>
         <w:t>И</w:t>
       </w:r>
+    </w:p>
+    <w:p>
+      <w:pPr>
+        <w:ind w:firstLine="0"/>
+        <w:jc w:val="center"/>
+        <w:rPr>
+          <w:rFonts w:eastAsia="Calibri"/>
+          <w:lang w:eastAsia="en-US"/>
+        </w:rPr>
+      </w:pPr>
     </w:p>
     <w:p>
       <w:pPr>
@@ -4579,6 +4707,132 @@
           </wp:inline>
         </w:drawing>
       </w:r>
+    </w:p>
+    <w:p>
+      <w:pPr>
+        <w:ind w:firstLine="0"/>
+        <w:rPr>
+          <w:rFonts w:eastAsia="Calibri"/>
+          <w:lang w:eastAsia="en-US"/>
+        </w:rPr>
+      </w:pPr>
+      <w:r>
+        <w:rPr>
+          <w:rFonts w:eastAsia="Calibri"/>
+          <w:lang w:val="en-US" w:eastAsia="en-US"/>
+        </w:rPr>
+        <w:t>Ox</w:t>
+      </w:r>
+      <w:r>
+        <w:rPr>
+          <w:rFonts w:eastAsia="Calibri"/>
+          <w:lang w:eastAsia="en-US"/>
+        </w:rPr>
+        <w:t xml:space="preserve"> – </w:t>
+      </w:r>
+      <w:r>
+        <w:rPr>
+          <w:rFonts w:eastAsia="Calibri"/>
+          <w:lang w:eastAsia="en-US"/>
+        </w:rPr>
+        <w:t xml:space="preserve">значение </w:t>
+      </w:r>
+      <w:r>
+        <w:rPr>
+          <w:rFonts w:eastAsia="Calibri"/>
+          <w:lang w:val="en-US" w:eastAsia="en-US"/>
+        </w:rPr>
+        <w:t>x</w:t>
+      </w:r>
+      <w:r>
+        <w:rPr>
+          <w:rFonts w:eastAsia="Calibri"/>
+          <w:lang w:eastAsia="en-US"/>
+        </w:rPr>
+        <w:t xml:space="preserve">; </w:t>
+      </w:r>
+      <w:r>
+        <w:rPr>
+          <w:rFonts w:eastAsia="Calibri"/>
+          <w:lang w:val="en-US" w:eastAsia="en-US"/>
+        </w:rPr>
+        <w:t>Oy</w:t>
+      </w:r>
+      <w:r>
+        <w:rPr>
+          <w:rFonts w:eastAsia="Calibri"/>
+          <w:lang w:eastAsia="en-US"/>
+        </w:rPr>
+        <w:t xml:space="preserve"> </w:t>
+      </w:r>
+      <w:r>
+        <w:rPr>
+          <w:rFonts w:eastAsia="Calibri"/>
+          <w:lang w:eastAsia="en-US"/>
+        </w:rPr>
+        <w:t>–</w:t>
+      </w:r>
+      <w:r>
+        <w:rPr>
+          <w:rFonts w:eastAsia="Calibri"/>
+          <w:lang w:eastAsia="en-US"/>
+        </w:rPr>
+        <w:t xml:space="preserve"> </w:t>
+      </w:r>
+      <w:r>
+        <w:rPr>
+          <w:rFonts w:eastAsia="Calibri"/>
+          <w:lang w:eastAsia="en-US"/>
+        </w:rPr>
+        <w:t xml:space="preserve">значение </w:t>
+      </w:r>
+      <w:r>
+        <w:rPr>
+          <w:rFonts w:eastAsia="Calibri"/>
+          <w:lang w:val="en-US" w:eastAsia="en-US"/>
+        </w:rPr>
+        <w:t>F</w:t>
+      </w:r>
+      <w:r>
+        <w:rPr>
+          <w:rFonts w:eastAsia="Calibri"/>
+          <w:lang w:eastAsia="en-US"/>
+        </w:rPr>
+        <w:t>(</w:t>
+      </w:r>
+      <w:r>
+        <w:rPr>
+          <w:rFonts w:eastAsia="Calibri"/>
+          <w:lang w:val="en-US" w:eastAsia="en-US"/>
+        </w:rPr>
+        <w:t>x</w:t>
+      </w:r>
+      <w:r>
+        <w:rPr>
+          <w:rFonts w:eastAsia="Calibri"/>
+          <w:lang w:eastAsia="en-US"/>
+        </w:rPr>
+        <w:t>)</w:t>
+      </w:r>
+    </w:p>
+    <w:p>
+      <w:pPr>
+        <w:ind w:firstLine="0"/>
+        <w:rPr>
+          <w:rFonts w:eastAsia="Calibri"/>
+          <w:lang w:eastAsia="en-US"/>
+        </w:rPr>
+      </w:pPr>
+    </w:p>
+    <w:p>
+      <w:pPr>
+        <w:ind w:firstLine="0"/>
+        <w:jc w:val="center"/>
+        <w:rPr>
+          <w:rFonts w:eastAsia="Calibri"/>
+          <w:lang w:eastAsia="en-US"/>
+        </w:rPr>
+      </w:pPr>
     </w:p>
     <w:p>
       <w:pPr>

</xml_diff>

<commit_message>
OPI lab3 minor fix
</commit_message>
<xml_diff>
--- a/2COURSE/2SEM/MathStat/tasks/task2/report.docx
+++ b/2COURSE/2SEM/MathStat/tasks/task2/report.docx
@@ -1,6 +1,6 @@
 
 <file path=word/document.xml><?xml version="1.0" encoding="utf-8"?>
-<w:document xmlns:wpc="http://schemas.microsoft.com/office/word/2010/wordprocessingCanvas" xmlns:cx="http://schemas.microsoft.com/office/drawing/2014/chartex" xmlns:cx1="http://schemas.microsoft.com/office/drawing/2015/9/8/chartex" xmlns:cx2="http://schemas.microsoft.com/office/drawing/2015/10/21/chartex" xmlns:cx3="http://schemas.microsoft.com/office/drawing/2016/5/9/chartex" xmlns:cx4="http://schemas.microsoft.com/office/drawing/2016/5/10/chartex" xmlns:cx5="http://schemas.microsoft.com/office/drawing/2016/5/11/chartex" xmlns:cx6="http://schemas.microsoft.com/office/drawing/2016/5/12/chartex" xmlns:cx7="http://schemas.microsoft.com/office/drawing/2016/5/13/chartex" xmlns:cx8="http://schemas.microsoft.com/office/drawing/2016/5/14/chartex" xmlns:mc="http://schemas.openxmlformats.org/markup-compatibility/2006" xmlns:aink="http://schemas.microsoft.com/office/drawing/2016/ink" xmlns:am3d="http://schemas.microsoft.com/office/drawing/2017/model3d" xmlns:o="urn:schemas-microsoft-com:office:office" xmlns:oel="http://schemas.microsoft.com/office/2019/extlst" xmlns:r="http://schemas.openxmlformats.org/officeDocument/2006/relationships" xmlns:m="http://schemas.openxmlformats.org/officeDocument/2006/math" xmlns:v="urn:schemas-microsoft-com:vml" xmlns:wp14="http://schemas.microsoft.com/office/word/2010/wordprocessingDrawing" xmlns:wp="http://schemas.openxmlformats.org/drawingml/2006/wordprocessingDrawing" xmlns:w10="urn:schemas-microsoft-com:office:word" xmlns:w="http://schemas.openxmlformats.org/wordprocessingml/2006/main" xmlns:w14="http://schemas.microsoft.com/office/word/2010/wordml" xmlns:w15="http://schemas.microsoft.com/office/word/2012/wordml" xmlns:w16cex="http://schemas.microsoft.com/office/word/2018/wordml/cex" xmlns:w16cid="http://schemas.microsoft.com/office/word/2016/wordml/cid" xmlns:w16="http://schemas.microsoft.com/office/word/2018/wordml" xmlns:w16sdtdh="http://schemas.microsoft.com/office/word/2020/wordml/sdtdatahash" xmlns:w16se="http://schemas.microsoft.com/office/word/2015/wordml/symex" xmlns:wpg="http://schemas.microsoft.com/office/word/2010/wordprocessingGroup" xmlns:wpi="http://schemas.microsoft.com/office/word/2010/wordprocessingInk" xmlns:wne="http://schemas.microsoft.com/office/word/2006/wordml" xmlns:wps="http://schemas.microsoft.com/office/word/2010/wordprocessingShape" mc:Ignorable="w14 w15 w16se w16cid w16 w16cex w16sdtdh wp14">
+<w:document xmlns:wpc="http://schemas.microsoft.com/office/word/2010/wordprocessingCanvas" xmlns:cx="http://schemas.microsoft.com/office/drawing/2014/chartex" xmlns:cx1="http://schemas.microsoft.com/office/drawing/2015/9/8/chartex" xmlns:cx2="http://schemas.microsoft.com/office/drawing/2015/10/21/chartex" xmlns:cx3="http://schemas.microsoft.com/office/drawing/2016/5/9/chartex" xmlns:cx4="http://schemas.microsoft.com/office/drawing/2016/5/10/chartex" xmlns:cx5="http://schemas.microsoft.com/office/drawing/2016/5/11/chartex" xmlns:cx6="http://schemas.microsoft.com/office/drawing/2016/5/12/chartex" xmlns:cx7="http://schemas.microsoft.com/office/drawing/2016/5/13/chartex" xmlns:cx8="http://schemas.microsoft.com/office/drawing/2016/5/14/chartex" xmlns:mc="http://schemas.openxmlformats.org/markup-compatibility/2006" xmlns:aink="http://schemas.microsoft.com/office/drawing/2016/ink" xmlns:am3d="http://schemas.microsoft.com/office/drawing/2017/model3d" xmlns:o="urn:schemas-microsoft-com:office:office" xmlns:r="http://schemas.openxmlformats.org/officeDocument/2006/relationships" xmlns:m="http://schemas.openxmlformats.org/officeDocument/2006/math" xmlns:v="urn:schemas-microsoft-com:vml" xmlns:wp14="http://schemas.microsoft.com/office/word/2010/wordprocessingDrawing" xmlns:wp="http://schemas.openxmlformats.org/drawingml/2006/wordprocessingDrawing" xmlns:w10="urn:schemas-microsoft-com:office:word" xmlns:w="http://schemas.openxmlformats.org/wordprocessingml/2006/main" xmlns:w14="http://schemas.microsoft.com/office/word/2010/wordml" xmlns:w15="http://schemas.microsoft.com/office/word/2012/wordml" xmlns:w16cex="http://schemas.microsoft.com/office/word/2018/wordml/cex" xmlns:w16cid="http://schemas.microsoft.com/office/word/2016/wordml/cid" xmlns:w16="http://schemas.microsoft.com/office/word/2018/wordml" xmlns:w16sdtdh="http://schemas.microsoft.com/office/word/2020/wordml/sdtdatahash" xmlns:w16se="http://schemas.microsoft.com/office/word/2015/wordml/symex" xmlns:wpg="http://schemas.microsoft.com/office/word/2010/wordprocessingGroup" xmlns:wpi="http://schemas.microsoft.com/office/word/2010/wordprocessingInk" xmlns:wne="http://schemas.microsoft.com/office/word/2006/wordml" xmlns:wps="http://schemas.microsoft.com/office/word/2010/wordprocessingShape" mc:Ignorable="w14 w15 w16se w16cid w16 w16cex w16sdtdh wp14">
   <w:body>
     <w:p>
       <w:pPr>
@@ -13,6 +13,8 @@
           <w:szCs w:val="16"/>
         </w:rPr>
       </w:pPr>
+      <w:bookmarkStart w:id="0" w:name="OLE_LINK3"/>
+      <w:bookmarkStart w:id="1" w:name="OLE_LINK4"/>
       <w:r>
         <w:rPr>
           <w:b/>
@@ -2720,7 +2722,14 @@
                 <w:rFonts w:ascii="Cambria Math" w:hAnsi="Cambria Math"/>
                 <w:lang w:eastAsia="en-US"/>
               </w:rPr>
-              <m:t>N-1</m:t>
+              <m:t>N</m:t>
+            </m:r>
+            <m:r>
+              <w:rPr>
+                <w:rFonts w:ascii="Cambria Math" w:hAnsi="Cambria Math"/>
+                <w:lang w:eastAsia="en-US"/>
+              </w:rPr>
+              <m:t>-1</m:t>
             </m:r>
             <m:ctrlPr>
               <w:rPr>
@@ -2747,7 +2756,14 @@
                 <w:rFonts w:ascii="Cambria Math" w:hAnsi="Cambria Math"/>
                 <w:lang w:eastAsia="en-US"/>
               </w:rPr>
-              <m:t>i=1</m:t>
+              <m:t>i</m:t>
+            </m:r>
+            <m:r>
+              <w:rPr>
+                <w:rFonts w:ascii="Cambria Math" w:hAnsi="Cambria Math"/>
+                <w:lang w:eastAsia="en-US"/>
+              </w:rPr>
+              <m:t>=1</m:t>
             </m:r>
             <m:ctrlPr>
               <w:rPr>
@@ -4863,6 +4879,8 @@
         </w:rPr>
         <w:t>При анализе исходного набора случайных величин и построении на его основе графика было подтверждено, что мы получаем нормальный закон распределения. Так же были получены несмещенные оценки, а как следствие, и оценки параметров закона распределения и функции распределения.</w:t>
       </w:r>
+      <w:bookmarkEnd w:id="0"/>
+      <w:bookmarkEnd w:id="1"/>
     </w:p>
     <w:sectPr>
       <w:footerReference w:type="even" r:id="rId10"/>
@@ -4878,7 +4896,7 @@
 </file>
 
 <file path=word/endnotes.xml><?xml version="1.0" encoding="utf-8"?>
-<w:endnotes xmlns:wpc="http://schemas.microsoft.com/office/word/2010/wordprocessingCanvas" xmlns:cx="http://schemas.microsoft.com/office/drawing/2014/chartex" xmlns:cx1="http://schemas.microsoft.com/office/drawing/2015/9/8/chartex" xmlns:cx2="http://schemas.microsoft.com/office/drawing/2015/10/21/chartex" xmlns:cx3="http://schemas.microsoft.com/office/drawing/2016/5/9/chartex" xmlns:cx4="http://schemas.microsoft.com/office/drawing/2016/5/10/chartex" xmlns:cx5="http://schemas.microsoft.com/office/drawing/2016/5/11/chartex" xmlns:cx6="http://schemas.microsoft.com/office/drawing/2016/5/12/chartex" xmlns:cx7="http://schemas.microsoft.com/office/drawing/2016/5/13/chartex" xmlns:cx8="http://schemas.microsoft.com/office/drawing/2016/5/14/chartex" xmlns:mc="http://schemas.openxmlformats.org/markup-compatibility/2006" xmlns:aink="http://schemas.microsoft.com/office/drawing/2016/ink" xmlns:am3d="http://schemas.microsoft.com/office/drawing/2017/model3d" xmlns:o="urn:schemas-microsoft-com:office:office" xmlns:oel="http://schemas.microsoft.com/office/2019/extlst" xmlns:r="http://schemas.openxmlformats.org/officeDocument/2006/relationships" xmlns:m="http://schemas.openxmlformats.org/officeDocument/2006/math" xmlns:v="urn:schemas-microsoft-com:vml" xmlns:wp14="http://schemas.microsoft.com/office/word/2010/wordprocessingDrawing" xmlns:wp="http://schemas.openxmlformats.org/drawingml/2006/wordprocessingDrawing" xmlns:w10="urn:schemas-microsoft-com:office:word" xmlns:w="http://schemas.openxmlformats.org/wordprocessingml/2006/main" xmlns:w14="http://schemas.microsoft.com/office/word/2010/wordml" xmlns:w15="http://schemas.microsoft.com/office/word/2012/wordml" xmlns:w16cex="http://schemas.microsoft.com/office/word/2018/wordml/cex" xmlns:w16cid="http://schemas.microsoft.com/office/word/2016/wordml/cid" xmlns:w16="http://schemas.microsoft.com/office/word/2018/wordml" xmlns:w16sdtdh="http://schemas.microsoft.com/office/word/2020/wordml/sdtdatahash" xmlns:w16se="http://schemas.microsoft.com/office/word/2015/wordml/symex" xmlns:wpg="http://schemas.microsoft.com/office/word/2010/wordprocessingGroup" xmlns:wpi="http://schemas.microsoft.com/office/word/2010/wordprocessingInk" xmlns:wne="http://schemas.microsoft.com/office/word/2006/wordml" xmlns:wps="http://schemas.microsoft.com/office/word/2010/wordprocessingShape" mc:Ignorable="w14 w15 w16se w16cid w16 w16cex w16sdtdh wp14">
+<w:endnotes xmlns:wpc="http://schemas.microsoft.com/office/word/2010/wordprocessingCanvas" xmlns:cx="http://schemas.microsoft.com/office/drawing/2014/chartex" xmlns:cx1="http://schemas.microsoft.com/office/drawing/2015/9/8/chartex" xmlns:cx2="http://schemas.microsoft.com/office/drawing/2015/10/21/chartex" xmlns:cx3="http://schemas.microsoft.com/office/drawing/2016/5/9/chartex" xmlns:cx4="http://schemas.microsoft.com/office/drawing/2016/5/10/chartex" xmlns:cx5="http://schemas.microsoft.com/office/drawing/2016/5/11/chartex" xmlns:cx6="http://schemas.microsoft.com/office/drawing/2016/5/12/chartex" xmlns:cx7="http://schemas.microsoft.com/office/drawing/2016/5/13/chartex" xmlns:cx8="http://schemas.microsoft.com/office/drawing/2016/5/14/chartex" xmlns:mc="http://schemas.openxmlformats.org/markup-compatibility/2006" xmlns:aink="http://schemas.microsoft.com/office/drawing/2016/ink" xmlns:am3d="http://schemas.microsoft.com/office/drawing/2017/model3d" xmlns:o="urn:schemas-microsoft-com:office:office" xmlns:r="http://schemas.openxmlformats.org/officeDocument/2006/relationships" xmlns:m="http://schemas.openxmlformats.org/officeDocument/2006/math" xmlns:v="urn:schemas-microsoft-com:vml" xmlns:wp14="http://schemas.microsoft.com/office/word/2010/wordprocessingDrawing" xmlns:wp="http://schemas.openxmlformats.org/drawingml/2006/wordprocessingDrawing" xmlns:w10="urn:schemas-microsoft-com:office:word" xmlns:w="http://schemas.openxmlformats.org/wordprocessingml/2006/main" xmlns:w14="http://schemas.microsoft.com/office/word/2010/wordml" xmlns:w15="http://schemas.microsoft.com/office/word/2012/wordml" xmlns:w16cex="http://schemas.microsoft.com/office/word/2018/wordml/cex" xmlns:w16cid="http://schemas.microsoft.com/office/word/2016/wordml/cid" xmlns:w16="http://schemas.microsoft.com/office/word/2018/wordml" xmlns:w16sdtdh="http://schemas.microsoft.com/office/word/2020/wordml/sdtdatahash" xmlns:w16se="http://schemas.microsoft.com/office/word/2015/wordml/symex" xmlns:wpg="http://schemas.microsoft.com/office/word/2010/wordprocessingGroup" xmlns:wpi="http://schemas.microsoft.com/office/word/2010/wordprocessingInk" xmlns:wne="http://schemas.microsoft.com/office/word/2006/wordml" xmlns:wps="http://schemas.microsoft.com/office/word/2010/wordprocessingShape" mc:Ignorable="w14 w15 w16se w16cid w16 w16cex w16sdtdh wp14">
   <w:endnote w:type="separator" w:id="-1">
     <w:p>
       <w:r>
@@ -4897,7 +4915,7 @@
 </file>
 
 <file path=word/footer1.xml><?xml version="1.0" encoding="utf-8"?>
-<w:ftr xmlns:wpc="http://schemas.microsoft.com/office/word/2010/wordprocessingCanvas" xmlns:cx="http://schemas.microsoft.com/office/drawing/2014/chartex" xmlns:cx1="http://schemas.microsoft.com/office/drawing/2015/9/8/chartex" xmlns:cx2="http://schemas.microsoft.com/office/drawing/2015/10/21/chartex" xmlns:cx3="http://schemas.microsoft.com/office/drawing/2016/5/9/chartex" xmlns:cx4="http://schemas.microsoft.com/office/drawing/2016/5/10/chartex" xmlns:cx5="http://schemas.microsoft.com/office/drawing/2016/5/11/chartex" xmlns:cx6="http://schemas.microsoft.com/office/drawing/2016/5/12/chartex" xmlns:cx7="http://schemas.microsoft.com/office/drawing/2016/5/13/chartex" xmlns:cx8="http://schemas.microsoft.com/office/drawing/2016/5/14/chartex" xmlns:mc="http://schemas.openxmlformats.org/markup-compatibility/2006" xmlns:aink="http://schemas.microsoft.com/office/drawing/2016/ink" xmlns:am3d="http://schemas.microsoft.com/office/drawing/2017/model3d" xmlns:o="urn:schemas-microsoft-com:office:office" xmlns:oel="http://schemas.microsoft.com/office/2019/extlst" xmlns:r="http://schemas.openxmlformats.org/officeDocument/2006/relationships" xmlns:m="http://schemas.openxmlformats.org/officeDocument/2006/math" xmlns:v="urn:schemas-microsoft-com:vml" xmlns:wp14="http://schemas.microsoft.com/office/word/2010/wordprocessingDrawing" xmlns:wp="http://schemas.openxmlformats.org/drawingml/2006/wordprocessingDrawing" xmlns:w10="urn:schemas-microsoft-com:office:word" xmlns:w="http://schemas.openxmlformats.org/wordprocessingml/2006/main" xmlns:w14="http://schemas.microsoft.com/office/word/2010/wordml" xmlns:w15="http://schemas.microsoft.com/office/word/2012/wordml" xmlns:w16cex="http://schemas.microsoft.com/office/word/2018/wordml/cex" xmlns:w16cid="http://schemas.microsoft.com/office/word/2016/wordml/cid" xmlns:w16="http://schemas.microsoft.com/office/word/2018/wordml" xmlns:w16sdtdh="http://schemas.microsoft.com/office/word/2020/wordml/sdtdatahash" xmlns:w16se="http://schemas.microsoft.com/office/word/2015/wordml/symex" xmlns:wpg="http://schemas.microsoft.com/office/word/2010/wordprocessingGroup" xmlns:wpi="http://schemas.microsoft.com/office/word/2010/wordprocessingInk" xmlns:wne="http://schemas.microsoft.com/office/word/2006/wordml" xmlns:wps="http://schemas.microsoft.com/office/word/2010/wordprocessingShape" mc:Ignorable="w14 w15 w16se w16cid w16 w16cex w16sdtdh wp14">
+<w:ftr xmlns:wpc="http://schemas.microsoft.com/office/word/2010/wordprocessingCanvas" xmlns:cx="http://schemas.microsoft.com/office/drawing/2014/chartex" xmlns:cx1="http://schemas.microsoft.com/office/drawing/2015/9/8/chartex" xmlns:cx2="http://schemas.microsoft.com/office/drawing/2015/10/21/chartex" xmlns:cx3="http://schemas.microsoft.com/office/drawing/2016/5/9/chartex" xmlns:cx4="http://schemas.microsoft.com/office/drawing/2016/5/10/chartex" xmlns:cx5="http://schemas.microsoft.com/office/drawing/2016/5/11/chartex" xmlns:cx6="http://schemas.microsoft.com/office/drawing/2016/5/12/chartex" xmlns:cx7="http://schemas.microsoft.com/office/drawing/2016/5/13/chartex" xmlns:cx8="http://schemas.microsoft.com/office/drawing/2016/5/14/chartex" xmlns:mc="http://schemas.openxmlformats.org/markup-compatibility/2006" xmlns:aink="http://schemas.microsoft.com/office/drawing/2016/ink" xmlns:am3d="http://schemas.microsoft.com/office/drawing/2017/model3d" xmlns:o="urn:schemas-microsoft-com:office:office" xmlns:r="http://schemas.openxmlformats.org/officeDocument/2006/relationships" xmlns:m="http://schemas.openxmlformats.org/officeDocument/2006/math" xmlns:v="urn:schemas-microsoft-com:vml" xmlns:wp14="http://schemas.microsoft.com/office/word/2010/wordprocessingDrawing" xmlns:wp="http://schemas.openxmlformats.org/drawingml/2006/wordprocessingDrawing" xmlns:w10="urn:schemas-microsoft-com:office:word" xmlns:w="http://schemas.openxmlformats.org/wordprocessingml/2006/main" xmlns:w14="http://schemas.microsoft.com/office/word/2010/wordml" xmlns:w15="http://schemas.microsoft.com/office/word/2012/wordml" xmlns:w16cex="http://schemas.microsoft.com/office/word/2018/wordml/cex" xmlns:w16cid="http://schemas.microsoft.com/office/word/2016/wordml/cid" xmlns:w16="http://schemas.microsoft.com/office/word/2018/wordml" xmlns:w16sdtdh="http://schemas.microsoft.com/office/word/2020/wordml/sdtdatahash" xmlns:w16se="http://schemas.microsoft.com/office/word/2015/wordml/symex" xmlns:wpg="http://schemas.microsoft.com/office/word/2010/wordprocessingGroup" xmlns:wpi="http://schemas.microsoft.com/office/word/2010/wordprocessingInk" xmlns:wne="http://schemas.microsoft.com/office/word/2006/wordml" xmlns:wps="http://schemas.microsoft.com/office/word/2010/wordprocessingShape" mc:Ignorable="w14 w15 w16se w16cid w16 w16cex w16sdtdh wp14">
   <w:p>
     <w:pPr>
       <w:pStyle w:val="af4"/>
@@ -4935,7 +4953,7 @@
 </file>
 
 <file path=word/footer2.xml><?xml version="1.0" encoding="utf-8"?>
-<w:ftr xmlns:wpc="http://schemas.microsoft.com/office/word/2010/wordprocessingCanvas" xmlns:cx="http://schemas.microsoft.com/office/drawing/2014/chartex" xmlns:cx1="http://schemas.microsoft.com/office/drawing/2015/9/8/chartex" xmlns:cx2="http://schemas.microsoft.com/office/drawing/2015/10/21/chartex" xmlns:cx3="http://schemas.microsoft.com/office/drawing/2016/5/9/chartex" xmlns:cx4="http://schemas.microsoft.com/office/drawing/2016/5/10/chartex" xmlns:cx5="http://schemas.microsoft.com/office/drawing/2016/5/11/chartex" xmlns:cx6="http://schemas.microsoft.com/office/drawing/2016/5/12/chartex" xmlns:cx7="http://schemas.microsoft.com/office/drawing/2016/5/13/chartex" xmlns:cx8="http://schemas.microsoft.com/office/drawing/2016/5/14/chartex" xmlns:mc="http://schemas.openxmlformats.org/markup-compatibility/2006" xmlns:aink="http://schemas.microsoft.com/office/drawing/2016/ink" xmlns:am3d="http://schemas.microsoft.com/office/drawing/2017/model3d" xmlns:o="urn:schemas-microsoft-com:office:office" xmlns:oel="http://schemas.microsoft.com/office/2019/extlst" xmlns:r="http://schemas.openxmlformats.org/officeDocument/2006/relationships" xmlns:m="http://schemas.openxmlformats.org/officeDocument/2006/math" xmlns:v="urn:schemas-microsoft-com:vml" xmlns:wp14="http://schemas.microsoft.com/office/word/2010/wordprocessingDrawing" xmlns:wp="http://schemas.openxmlformats.org/drawingml/2006/wordprocessingDrawing" xmlns:w10="urn:schemas-microsoft-com:office:word" xmlns:w="http://schemas.openxmlformats.org/wordprocessingml/2006/main" xmlns:w14="http://schemas.microsoft.com/office/word/2010/wordml" xmlns:w15="http://schemas.microsoft.com/office/word/2012/wordml" xmlns:w16cex="http://schemas.microsoft.com/office/word/2018/wordml/cex" xmlns:w16cid="http://schemas.microsoft.com/office/word/2016/wordml/cid" xmlns:w16="http://schemas.microsoft.com/office/word/2018/wordml" xmlns:w16sdtdh="http://schemas.microsoft.com/office/word/2020/wordml/sdtdatahash" xmlns:w16se="http://schemas.microsoft.com/office/word/2015/wordml/symex" xmlns:wpg="http://schemas.microsoft.com/office/word/2010/wordprocessingGroup" xmlns:wpi="http://schemas.microsoft.com/office/word/2010/wordprocessingInk" xmlns:wne="http://schemas.microsoft.com/office/word/2006/wordml" xmlns:wps="http://schemas.microsoft.com/office/word/2010/wordprocessingShape" mc:Ignorable="w14 w15 w16se w16cid w16 w16cex w16sdtdh wp14">
+<w:ftr xmlns:wpc="http://schemas.microsoft.com/office/word/2010/wordprocessingCanvas" xmlns:cx="http://schemas.microsoft.com/office/drawing/2014/chartex" xmlns:cx1="http://schemas.microsoft.com/office/drawing/2015/9/8/chartex" xmlns:cx2="http://schemas.microsoft.com/office/drawing/2015/10/21/chartex" xmlns:cx3="http://schemas.microsoft.com/office/drawing/2016/5/9/chartex" xmlns:cx4="http://schemas.microsoft.com/office/drawing/2016/5/10/chartex" xmlns:cx5="http://schemas.microsoft.com/office/drawing/2016/5/11/chartex" xmlns:cx6="http://schemas.microsoft.com/office/drawing/2016/5/12/chartex" xmlns:cx7="http://schemas.microsoft.com/office/drawing/2016/5/13/chartex" xmlns:cx8="http://schemas.microsoft.com/office/drawing/2016/5/14/chartex" xmlns:mc="http://schemas.openxmlformats.org/markup-compatibility/2006" xmlns:aink="http://schemas.microsoft.com/office/drawing/2016/ink" xmlns:am3d="http://schemas.microsoft.com/office/drawing/2017/model3d" xmlns:o="urn:schemas-microsoft-com:office:office" xmlns:r="http://schemas.openxmlformats.org/officeDocument/2006/relationships" xmlns:m="http://schemas.openxmlformats.org/officeDocument/2006/math" xmlns:v="urn:schemas-microsoft-com:vml" xmlns:wp14="http://schemas.microsoft.com/office/word/2010/wordprocessingDrawing" xmlns:wp="http://schemas.openxmlformats.org/drawingml/2006/wordprocessingDrawing" xmlns:w10="urn:schemas-microsoft-com:office:word" xmlns:w="http://schemas.openxmlformats.org/wordprocessingml/2006/main" xmlns:w14="http://schemas.microsoft.com/office/word/2010/wordml" xmlns:w15="http://schemas.microsoft.com/office/word/2012/wordml" xmlns:w16cex="http://schemas.microsoft.com/office/word/2018/wordml/cex" xmlns:w16cid="http://schemas.microsoft.com/office/word/2016/wordml/cid" xmlns:w16="http://schemas.microsoft.com/office/word/2018/wordml" xmlns:w16sdtdh="http://schemas.microsoft.com/office/word/2020/wordml/sdtdatahash" xmlns:w16se="http://schemas.microsoft.com/office/word/2015/wordml/symex" xmlns:wpg="http://schemas.microsoft.com/office/word/2010/wordprocessingGroup" xmlns:wpi="http://schemas.microsoft.com/office/word/2010/wordprocessingInk" xmlns:wne="http://schemas.microsoft.com/office/word/2006/wordml" xmlns:wps="http://schemas.microsoft.com/office/word/2010/wordprocessingShape" mc:Ignorable="w14 w15 w16se w16cid w16 w16cex w16sdtdh wp14">
   <w:p>
     <w:pPr>
       <w:pStyle w:val="af4"/>
@@ -4986,7 +5004,7 @@
 </file>
 
 <file path=word/footnotes.xml><?xml version="1.0" encoding="utf-8"?>
-<w:footnotes xmlns:wpc="http://schemas.microsoft.com/office/word/2010/wordprocessingCanvas" xmlns:cx="http://schemas.microsoft.com/office/drawing/2014/chartex" xmlns:cx1="http://schemas.microsoft.com/office/drawing/2015/9/8/chartex" xmlns:cx2="http://schemas.microsoft.com/office/drawing/2015/10/21/chartex" xmlns:cx3="http://schemas.microsoft.com/office/drawing/2016/5/9/chartex" xmlns:cx4="http://schemas.microsoft.com/office/drawing/2016/5/10/chartex" xmlns:cx5="http://schemas.microsoft.com/office/drawing/2016/5/11/chartex" xmlns:cx6="http://schemas.microsoft.com/office/drawing/2016/5/12/chartex" xmlns:cx7="http://schemas.microsoft.com/office/drawing/2016/5/13/chartex" xmlns:cx8="http://schemas.microsoft.com/office/drawing/2016/5/14/chartex" xmlns:mc="http://schemas.openxmlformats.org/markup-compatibility/2006" xmlns:aink="http://schemas.microsoft.com/office/drawing/2016/ink" xmlns:am3d="http://schemas.microsoft.com/office/drawing/2017/model3d" xmlns:o="urn:schemas-microsoft-com:office:office" xmlns:oel="http://schemas.microsoft.com/office/2019/extlst" xmlns:r="http://schemas.openxmlformats.org/officeDocument/2006/relationships" xmlns:m="http://schemas.openxmlformats.org/officeDocument/2006/math" xmlns:v="urn:schemas-microsoft-com:vml" xmlns:wp14="http://schemas.microsoft.com/office/word/2010/wordprocessingDrawing" xmlns:wp="http://schemas.openxmlformats.org/drawingml/2006/wordprocessingDrawing" xmlns:w10="urn:schemas-microsoft-com:office:word" xmlns:w="http://schemas.openxmlformats.org/wordprocessingml/2006/main" xmlns:w14="http://schemas.microsoft.com/office/word/2010/wordml" xmlns:w15="http://schemas.microsoft.com/office/word/2012/wordml" xmlns:w16cex="http://schemas.microsoft.com/office/word/2018/wordml/cex" xmlns:w16cid="http://schemas.microsoft.com/office/word/2016/wordml/cid" xmlns:w16="http://schemas.microsoft.com/office/word/2018/wordml" xmlns:w16sdtdh="http://schemas.microsoft.com/office/word/2020/wordml/sdtdatahash" xmlns:w16se="http://schemas.microsoft.com/office/word/2015/wordml/symex" xmlns:wpg="http://schemas.microsoft.com/office/word/2010/wordprocessingGroup" xmlns:wpi="http://schemas.microsoft.com/office/word/2010/wordprocessingInk" xmlns:wne="http://schemas.microsoft.com/office/word/2006/wordml" xmlns:wps="http://schemas.microsoft.com/office/word/2010/wordprocessingShape" mc:Ignorable="w14 w15 w16se w16cid w16 w16cex w16sdtdh wp14">
+<w:footnotes xmlns:wpc="http://schemas.microsoft.com/office/word/2010/wordprocessingCanvas" xmlns:cx="http://schemas.microsoft.com/office/drawing/2014/chartex" xmlns:cx1="http://schemas.microsoft.com/office/drawing/2015/9/8/chartex" xmlns:cx2="http://schemas.microsoft.com/office/drawing/2015/10/21/chartex" xmlns:cx3="http://schemas.microsoft.com/office/drawing/2016/5/9/chartex" xmlns:cx4="http://schemas.microsoft.com/office/drawing/2016/5/10/chartex" xmlns:cx5="http://schemas.microsoft.com/office/drawing/2016/5/11/chartex" xmlns:cx6="http://schemas.microsoft.com/office/drawing/2016/5/12/chartex" xmlns:cx7="http://schemas.microsoft.com/office/drawing/2016/5/13/chartex" xmlns:cx8="http://schemas.microsoft.com/office/drawing/2016/5/14/chartex" xmlns:mc="http://schemas.openxmlformats.org/markup-compatibility/2006" xmlns:aink="http://schemas.microsoft.com/office/drawing/2016/ink" xmlns:am3d="http://schemas.microsoft.com/office/drawing/2017/model3d" xmlns:o="urn:schemas-microsoft-com:office:office" xmlns:r="http://schemas.openxmlformats.org/officeDocument/2006/relationships" xmlns:m="http://schemas.openxmlformats.org/officeDocument/2006/math" xmlns:v="urn:schemas-microsoft-com:vml" xmlns:wp14="http://schemas.microsoft.com/office/word/2010/wordprocessingDrawing" xmlns:wp="http://schemas.openxmlformats.org/drawingml/2006/wordprocessingDrawing" xmlns:w10="urn:schemas-microsoft-com:office:word" xmlns:w="http://schemas.openxmlformats.org/wordprocessingml/2006/main" xmlns:w14="http://schemas.microsoft.com/office/word/2010/wordml" xmlns:w15="http://schemas.microsoft.com/office/word/2012/wordml" xmlns:w16cex="http://schemas.microsoft.com/office/word/2018/wordml/cex" xmlns:w16cid="http://schemas.microsoft.com/office/word/2016/wordml/cid" xmlns:w16="http://schemas.microsoft.com/office/word/2018/wordml" xmlns:w16sdtdh="http://schemas.microsoft.com/office/word/2020/wordml/sdtdatahash" xmlns:w16se="http://schemas.microsoft.com/office/word/2015/wordml/symex" xmlns:wpg="http://schemas.microsoft.com/office/word/2010/wordprocessingGroup" xmlns:wpi="http://schemas.microsoft.com/office/word/2010/wordprocessingInk" xmlns:wne="http://schemas.microsoft.com/office/word/2006/wordml" xmlns:wps="http://schemas.microsoft.com/office/word/2010/wordprocessingShape" mc:Ignorable="w14 w15 w16se w16cid w16 w16cex w16sdtdh wp14">
   <w:footnote w:type="separator" w:id="-1">
     <w:p>
       <w:r>
@@ -5005,7 +5023,7 @@
 </file>
 
 <file path=word/numbering.xml><?xml version="1.0" encoding="utf-8"?>
-<w:numbering xmlns:wpc="http://schemas.microsoft.com/office/word/2010/wordprocessingCanvas" xmlns:cx="http://schemas.microsoft.com/office/drawing/2014/chartex" xmlns:cx1="http://schemas.microsoft.com/office/drawing/2015/9/8/chartex" xmlns:cx2="http://schemas.microsoft.com/office/drawing/2015/10/21/chartex" xmlns:cx3="http://schemas.microsoft.com/office/drawing/2016/5/9/chartex" xmlns:cx4="http://schemas.microsoft.com/office/drawing/2016/5/10/chartex" xmlns:cx5="http://schemas.microsoft.com/office/drawing/2016/5/11/chartex" xmlns:cx6="http://schemas.microsoft.com/office/drawing/2016/5/12/chartex" xmlns:cx7="http://schemas.microsoft.com/office/drawing/2016/5/13/chartex" xmlns:cx8="http://schemas.microsoft.com/office/drawing/2016/5/14/chartex" xmlns:mc="http://schemas.openxmlformats.org/markup-compatibility/2006" xmlns:aink="http://schemas.microsoft.com/office/drawing/2016/ink" xmlns:am3d="http://schemas.microsoft.com/office/drawing/2017/model3d" xmlns:o="urn:schemas-microsoft-com:office:office" xmlns:oel="http://schemas.microsoft.com/office/2019/extlst" xmlns:r="http://schemas.openxmlformats.org/officeDocument/2006/relationships" xmlns:m="http://schemas.openxmlformats.org/officeDocument/2006/math" xmlns:v="urn:schemas-microsoft-com:vml" xmlns:wp14="http://schemas.microsoft.com/office/word/2010/wordprocessingDrawing" xmlns:wp="http://schemas.openxmlformats.org/drawingml/2006/wordprocessingDrawing" xmlns:w10="urn:schemas-microsoft-com:office:word" xmlns:w="http://schemas.openxmlformats.org/wordprocessingml/2006/main" xmlns:w14="http://schemas.microsoft.com/office/word/2010/wordml" xmlns:w15="http://schemas.microsoft.com/office/word/2012/wordml" xmlns:w16cex="http://schemas.microsoft.com/office/word/2018/wordml/cex" xmlns:w16cid="http://schemas.microsoft.com/office/word/2016/wordml/cid" xmlns:w16="http://schemas.microsoft.com/office/word/2018/wordml" xmlns:w16sdtdh="http://schemas.microsoft.com/office/word/2020/wordml/sdtdatahash" xmlns:w16se="http://schemas.microsoft.com/office/word/2015/wordml/symex" xmlns:wpg="http://schemas.microsoft.com/office/word/2010/wordprocessingGroup" xmlns:wpi="http://schemas.microsoft.com/office/word/2010/wordprocessingInk" xmlns:wne="http://schemas.microsoft.com/office/word/2006/wordml" xmlns:wps="http://schemas.microsoft.com/office/word/2010/wordprocessingShape" mc:Ignorable="w14 w15 w16se w16cid w16 w16cex w16sdtdh wp14">
+<w:numbering xmlns:wpc="http://schemas.microsoft.com/office/word/2010/wordprocessingCanvas" xmlns:cx="http://schemas.microsoft.com/office/drawing/2014/chartex" xmlns:cx1="http://schemas.microsoft.com/office/drawing/2015/9/8/chartex" xmlns:cx2="http://schemas.microsoft.com/office/drawing/2015/10/21/chartex" xmlns:cx3="http://schemas.microsoft.com/office/drawing/2016/5/9/chartex" xmlns:cx4="http://schemas.microsoft.com/office/drawing/2016/5/10/chartex" xmlns:cx5="http://schemas.microsoft.com/office/drawing/2016/5/11/chartex" xmlns:cx6="http://schemas.microsoft.com/office/drawing/2016/5/12/chartex" xmlns:cx7="http://schemas.microsoft.com/office/drawing/2016/5/13/chartex" xmlns:cx8="http://schemas.microsoft.com/office/drawing/2016/5/14/chartex" xmlns:mc="http://schemas.openxmlformats.org/markup-compatibility/2006" xmlns:aink="http://schemas.microsoft.com/office/drawing/2016/ink" xmlns:am3d="http://schemas.microsoft.com/office/drawing/2017/model3d" xmlns:o="urn:schemas-microsoft-com:office:office" xmlns:r="http://schemas.openxmlformats.org/officeDocument/2006/relationships" xmlns:m="http://schemas.openxmlformats.org/officeDocument/2006/math" xmlns:v="urn:schemas-microsoft-com:vml" xmlns:wp14="http://schemas.microsoft.com/office/word/2010/wordprocessingDrawing" xmlns:wp="http://schemas.openxmlformats.org/drawingml/2006/wordprocessingDrawing" xmlns:w10="urn:schemas-microsoft-com:office:word" xmlns:w="http://schemas.openxmlformats.org/wordprocessingml/2006/main" xmlns:w14="http://schemas.microsoft.com/office/word/2010/wordml" xmlns:w15="http://schemas.microsoft.com/office/word/2012/wordml" xmlns:w16cex="http://schemas.microsoft.com/office/word/2018/wordml/cex" xmlns:w16cid="http://schemas.microsoft.com/office/word/2016/wordml/cid" xmlns:w16="http://schemas.microsoft.com/office/word/2018/wordml" xmlns:w16sdtdh="http://schemas.microsoft.com/office/word/2020/wordml/sdtdatahash" xmlns:w16se="http://schemas.microsoft.com/office/word/2015/wordml/symex" xmlns:wpg="http://schemas.microsoft.com/office/word/2010/wordprocessingGroup" xmlns:wpi="http://schemas.microsoft.com/office/word/2010/wordprocessingInk" xmlns:wne="http://schemas.microsoft.com/office/word/2006/wordml" xmlns:wps="http://schemas.microsoft.com/office/word/2010/wordprocessingShape" mc:Ignorable="w14 w15 w16se w16cid w16 w16cex w16sdtdh wp14">
   <w:abstractNum w:abstractNumId="0" w15:restartNumberingAfterBreak="0">
     <w:nsid w:val="0DE40ADD"/>
     <w:multiLevelType w:val="hybridMultilevel"/>
@@ -7451,10 +7469,10 @@
     <w:tmpl w:val="B1F47B80"/>
     <w:numStyleLink w:val="1"/>
   </w:abstractNum>
-  <w:num w:numId="1" w16cid:durableId="544299204">
+  <w:num w:numId="1">
     <w:abstractNumId w:val="7"/>
   </w:num>
-  <w:num w:numId="2" w16cid:durableId="953638057">
+  <w:num w:numId="2">
     <w:abstractNumId w:val="4"/>
     <w:lvlOverride w:ilvl="0"/>
     <w:lvlOverride w:ilvl="1">
@@ -7482,7 +7500,7 @@
       <w:startOverride w:val="1"/>
     </w:lvlOverride>
   </w:num>
-  <w:num w:numId="3" w16cid:durableId="909510139">
+  <w:num w:numId="3">
     <w:abstractNumId w:val="15"/>
     <w:lvlOverride w:ilvl="0"/>
     <w:lvlOverride w:ilvl="1">
@@ -7510,7 +7528,7 @@
       <w:startOverride w:val="1"/>
     </w:lvlOverride>
   </w:num>
-  <w:num w:numId="4" w16cid:durableId="1492867054">
+  <w:num w:numId="4">
     <w:abstractNumId w:val="8"/>
     <w:lvlOverride w:ilvl="0"/>
     <w:lvlOverride w:ilvl="1">
@@ -7538,58 +7556,58 @@
       <w:startOverride w:val="1"/>
     </w:lvlOverride>
   </w:num>
-  <w:num w:numId="5" w16cid:durableId="1295527875">
+  <w:num w:numId="5">
     <w:abstractNumId w:val="3"/>
   </w:num>
-  <w:num w:numId="6" w16cid:durableId="1503742423">
+  <w:num w:numId="6">
     <w:abstractNumId w:val="17"/>
   </w:num>
-  <w:num w:numId="7" w16cid:durableId="874346441">
+  <w:num w:numId="7">
     <w:abstractNumId w:val="21"/>
   </w:num>
-  <w:num w:numId="8" w16cid:durableId="1295721059">
+  <w:num w:numId="8">
     <w:abstractNumId w:val="0"/>
   </w:num>
-  <w:num w:numId="9" w16cid:durableId="122038971">
+  <w:num w:numId="9">
     <w:abstractNumId w:val="10"/>
   </w:num>
-  <w:num w:numId="10" w16cid:durableId="2122798431">
+  <w:num w:numId="10">
     <w:abstractNumId w:val="18"/>
   </w:num>
-  <w:num w:numId="11" w16cid:durableId="2086419098">
+  <w:num w:numId="11">
     <w:abstractNumId w:val="19"/>
   </w:num>
-  <w:num w:numId="12" w16cid:durableId="1812941583">
+  <w:num w:numId="12">
     <w:abstractNumId w:val="13"/>
   </w:num>
-  <w:num w:numId="13" w16cid:durableId="1145246596">
+  <w:num w:numId="13">
     <w:abstractNumId w:val="12"/>
   </w:num>
-  <w:num w:numId="14" w16cid:durableId="748893292">
+  <w:num w:numId="14">
     <w:abstractNumId w:val="2"/>
   </w:num>
-  <w:num w:numId="15" w16cid:durableId="378238219">
+  <w:num w:numId="15">
     <w:abstractNumId w:val="16"/>
   </w:num>
-  <w:num w:numId="16" w16cid:durableId="1424181114">
+  <w:num w:numId="16">
     <w:abstractNumId w:val="14"/>
   </w:num>
-  <w:num w:numId="17" w16cid:durableId="559635058">
+  <w:num w:numId="17">
     <w:abstractNumId w:val="6"/>
   </w:num>
-  <w:num w:numId="18" w16cid:durableId="1095783924">
+  <w:num w:numId="18">
     <w:abstractNumId w:val="20"/>
   </w:num>
-  <w:num w:numId="19" w16cid:durableId="1611232328">
+  <w:num w:numId="19">
     <w:abstractNumId w:val="11"/>
   </w:num>
-  <w:num w:numId="20" w16cid:durableId="96104743">
+  <w:num w:numId="20">
     <w:abstractNumId w:val="1"/>
   </w:num>
-  <w:num w:numId="21" w16cid:durableId="1710761925">
+  <w:num w:numId="21">
     <w:abstractNumId w:val="5"/>
   </w:num>
-  <w:num w:numId="22" w16cid:durableId="1625430309">
+  <w:num w:numId="22">
     <w:abstractNumId w:val="9"/>
   </w:num>
   <w:numIdMacAtCleanup w:val="15"/>

</xml_diff>